<commit_message>
Ajouts Explications + modifs menu connexion
</commit_message>
<xml_diff>
--- a/Etapes_Gestion_Projet/Etape 03/E3_Gestion_Visites_Liz_BLANCA.docx
+++ b/Etapes_Gestion_Projet/Etape 03/E3_Gestion_Visites_Liz_BLANCA.docx
@@ -934,39 +934,39 @@
     <w:p>
       <w:pPr>
         <w:rPr>
+          <w:i/>
           <w:sz w:val="28"/>
         </w:rPr>
       </w:pPr>
     </w:p>
     <w:p>
       <w:pPr>
-        <w:rPr>
-          <w:sz w:val="24"/>
-        </w:rPr>
-      </w:pPr>
-      <w:r>
-        <w:rPr>
-          <w:sz w:val="24"/>
-        </w:rPr>
-        <w:t>Dans un but de gain de temps, les idées sont recherchées sur un logiciels</w:t>
-      </w:r>
-      <w:r>
-        <w:rPr>
-          <w:sz w:val="24"/>
-        </w:rPr>
-        <w:t xml:space="preserve"> graphique pour la partie</w:t>
-      </w:r>
-      <w:r>
-        <w:rPr>
+        <w:jc w:val="center"/>
+        <w:rPr>
+          <w:i/>
+          <w:sz w:val="24"/>
+        </w:rPr>
+      </w:pPr>
+      <w:r>
+        <w:rPr>
+          <w:i/>
+          <w:sz w:val="24"/>
+        </w:rPr>
+        <w:t>Dans un but de gain de temps, les idées sont recherchées sur un logiciels graphique pour la partie</w:t>
+      </w:r>
+      <w:r>
+        <w:rPr>
+          <w:i/>
           <w:sz w:val="24"/>
         </w:rPr>
         <w:t xml:space="preserve"> design et réflexion</w:t>
       </w:r>
       <w:r>
         <w:rPr>
-          <w:sz w:val="24"/>
-        </w:rPr>
-        <w:t xml:space="preserve">. </w:t>
+          <w:i/>
+          <w:sz w:val="24"/>
+        </w:rPr>
+        <w:t>.</w:t>
       </w:r>
     </w:p>
     <w:p/>
@@ -996,10 +996,10 @@
           <w:sz w:val="24"/>
         </w:rPr>
         <w:drawing>
-          <wp:inline distT="0" distB="0" distL="0" distR="0" wp14:anchorId="774294DF" wp14:editId="215640AF">
-            <wp:extent cx="5760720" cy="3234690"/>
-            <wp:effectExtent l="0" t="0" r="0" b="3810"/>
-            <wp:docPr id="7" name="Image 7"/>
+          <wp:inline distT="0" distB="0" distL="0" distR="0" wp14:anchorId="1911E15A" wp14:editId="04D27708">
+            <wp:extent cx="5760720" cy="3234055"/>
+            <wp:effectExtent l="0" t="0" r="0" b="4445"/>
+            <wp:docPr id="3" name="Image 3"/>
             <wp:cNvGraphicFramePr>
               <a:graphicFrameLocks xmlns:a="http://schemas.openxmlformats.org/drawingml/2006/main" noChangeAspect="1"/>
             </wp:cNvGraphicFramePr>
@@ -1019,7 +1019,7 @@
                   <pic:spPr>
                     <a:xfrm>
                       <a:off x="0" y="0"/>
-                      <a:ext cx="5760720" cy="3234690"/>
+                      <a:ext cx="5760720" cy="3234055"/>
                     </a:xfrm>
                     <a:prstGeom prst="rect">
                       <a:avLst/>
@@ -1047,6 +1047,66 @@
           <w:sz w:val="24"/>
         </w:rPr>
       </w:pPr>
+      <w:r>
+        <w:rPr>
+          <w:sz w:val="24"/>
+        </w:rPr>
+        <w:t>Un simple menu de connexion</w:t>
+      </w:r>
+    </w:p>
+    <w:p>
+      <w:pPr>
+        <w:pStyle w:val="Paragraphedeliste"/>
+        <w:numPr>
+          <w:ilvl w:val="0"/>
+          <w:numId w:val="8"/>
+        </w:numPr>
+        <w:rPr>
+          <w:sz w:val="24"/>
+        </w:rPr>
+      </w:pPr>
+      <w:r>
+        <w:rPr>
+          <w:sz w:val="24"/>
+        </w:rPr>
+        <w:t>Permettant d’authentification via identifiant et mot de passe</w:t>
+      </w:r>
+    </w:p>
+    <w:p>
+      <w:pPr>
+        <w:pStyle w:val="Paragraphedeliste"/>
+        <w:numPr>
+          <w:ilvl w:val="0"/>
+          <w:numId w:val="8"/>
+        </w:numPr>
+        <w:rPr>
+          <w:sz w:val="24"/>
+        </w:rPr>
+      </w:pPr>
+      <w:r>
+        <w:rPr>
+          <w:sz w:val="24"/>
+        </w:rPr>
+        <w:t>Les comptes sont gérés en interne par les responsables de secteurs</w:t>
+      </w:r>
+    </w:p>
+    <w:p>
+      <w:pPr>
+        <w:pStyle w:val="Paragraphedeliste"/>
+        <w:numPr>
+          <w:ilvl w:val="0"/>
+          <w:numId w:val="8"/>
+        </w:numPr>
+        <w:rPr>
+          <w:sz w:val="24"/>
+        </w:rPr>
+      </w:pPr>
+      <w:r>
+        <w:rPr>
+          <w:sz w:val="24"/>
+        </w:rPr>
+        <w:t>Le menu permet une vue global et non détaillé du personnel disponible et du nombre de visites restante prévue pour la journée</w:t>
+      </w:r>
     </w:p>
     <w:p>
       <w:pPr>
@@ -1099,7 +1159,6 @@
         <w:rPr>
           <w:sz w:val="24"/>
         </w:rPr>
-        <w:lastRenderedPageBreak/>
         <w:t>Menu Visiteurs :</w:t>
       </w:r>
     </w:p>
@@ -1112,7 +1171,9 @@
       </w:pPr>
       <w:r>
         <w:rPr>
-          <w:sz w:val="24"/>
+          <w:noProof/>
+          <w:sz w:val="24"/>
+          <w:lang w:eastAsia="fr-FR"/>
         </w:rPr>
         <w:drawing>
           <wp:inline distT="0" distB="0" distL="0" distR="0" wp14:anchorId="135D759C" wp14:editId="4560996F">
@@ -1161,6 +1222,26 @@
     </w:p>
     <w:p>
       <w:pPr>
+        <w:jc w:val="center"/>
+        <w:rPr>
+          <w:sz w:val="24"/>
+        </w:rPr>
+      </w:pPr>
+      <w:r>
+        <w:rPr>
+          <w:sz w:val="24"/>
+        </w:rPr>
+        <w:t xml:space="preserve">Sur ce modèle, </w:t>
+      </w:r>
+      <w:r>
+        <w:rPr>
+          <w:sz w:val="24"/>
+        </w:rPr>
+        <w:t>plusieurs éléments améliorent l’expérience utilisateur.</w:t>
+      </w:r>
+    </w:p>
+    <w:p>
+      <w:pPr>
         <w:jc w:val="left"/>
         <w:rPr>
           <w:sz w:val="24"/>
@@ -1170,10 +1251,377 @@
         <w:rPr>
           <w:sz w:val="24"/>
         </w:rPr>
-        <w:t xml:space="preserve">Sur ce modèle, </w:t>
-      </w:r>
+        <w:t>L’en-tête contient :</w:t>
+      </w:r>
+    </w:p>
+    <w:p>
+      <w:pPr>
+        <w:pStyle w:val="Paragraphedeliste"/>
+        <w:numPr>
+          <w:ilvl w:val="0"/>
+          <w:numId w:val="6"/>
+        </w:numPr>
+        <w:jc w:val="left"/>
+        <w:rPr>
+          <w:sz w:val="24"/>
+        </w:rPr>
+      </w:pPr>
+      <w:r>
+        <w:rPr>
+          <w:sz w:val="24"/>
+        </w:rPr>
+        <w:t xml:space="preserve">Le logo et le nom de l’entreprise (GSB – </w:t>
+      </w:r>
+      <w:proofErr w:type="spellStart"/>
+      <w:r>
+        <w:rPr>
+          <w:sz w:val="24"/>
+        </w:rPr>
+        <w:t>ViGSB</w:t>
+      </w:r>
+      <w:proofErr w:type="spellEnd"/>
+      <w:r>
+        <w:rPr>
+          <w:sz w:val="24"/>
+        </w:rPr>
+        <w:t xml:space="preserve"> nom de l’application)</w:t>
+      </w:r>
+    </w:p>
+    <w:p>
+      <w:pPr>
+        <w:pStyle w:val="Paragraphedeliste"/>
+        <w:numPr>
+          <w:ilvl w:val="0"/>
+          <w:numId w:val="6"/>
+        </w:numPr>
+        <w:jc w:val="left"/>
+        <w:rPr>
+          <w:sz w:val="24"/>
+        </w:rPr>
+      </w:pPr>
+      <w:r>
+        <w:rPr>
+          <w:sz w:val="24"/>
+        </w:rPr>
+        <w:t>La date du jour pour permettre à l’utilisateur de facilement s’y retrouver</w:t>
+      </w:r>
+    </w:p>
+    <w:p>
+      <w:pPr>
+        <w:pStyle w:val="Paragraphedeliste"/>
+        <w:numPr>
+          <w:ilvl w:val="0"/>
+          <w:numId w:val="6"/>
+        </w:numPr>
+        <w:jc w:val="left"/>
+        <w:rPr>
+          <w:sz w:val="24"/>
+        </w:rPr>
+      </w:pPr>
+      <w:r>
+        <w:rPr>
+          <w:sz w:val="24"/>
+        </w:rPr>
+        <w:t>Un message de bienvenue cliquable avec le nom de l’utilisateur</w:t>
+      </w:r>
+    </w:p>
+    <w:p>
+      <w:pPr>
+        <w:pStyle w:val="Paragraphedeliste"/>
+        <w:numPr>
+          <w:ilvl w:val="1"/>
+          <w:numId w:val="6"/>
+        </w:numPr>
+        <w:jc w:val="left"/>
+        <w:rPr>
+          <w:sz w:val="24"/>
+        </w:rPr>
+      </w:pPr>
+      <w:r>
+        <w:rPr>
+          <w:sz w:val="24"/>
+        </w:rPr>
+        <w:t xml:space="preserve">La sélection du nom permet d’accéder aux options de connexion </w:t>
+      </w:r>
+      <w:r>
+        <w:rPr>
+          <w:sz w:val="24"/>
+        </w:rPr>
+        <w:t>(changement de mot de passe, déconnexion)</w:t>
+      </w:r>
+    </w:p>
+    <w:p>
+      <w:pPr>
+        <w:jc w:val="center"/>
+        <w:rPr>
+          <w:sz w:val="24"/>
+        </w:rPr>
+      </w:pPr>
+    </w:p>
+    <w:p>
+      <w:pPr>
+        <w:jc w:val="left"/>
+        <w:rPr>
+          <w:sz w:val="24"/>
+        </w:rPr>
+      </w:pPr>
+      <w:r>
+        <w:rPr>
+          <w:sz w:val="24"/>
+        </w:rPr>
+        <w:t>Tout d’abord le planning permet :</w:t>
+      </w:r>
+    </w:p>
+    <w:p>
+      <w:pPr>
+        <w:pStyle w:val="Paragraphedeliste"/>
+        <w:numPr>
+          <w:ilvl w:val="0"/>
+          <w:numId w:val="4"/>
+        </w:numPr>
+        <w:jc w:val="left"/>
+        <w:rPr>
+          <w:sz w:val="24"/>
+        </w:rPr>
+      </w:pPr>
+      <w:r>
+        <w:rPr>
+          <w:sz w:val="24"/>
+        </w:rPr>
+        <w:t>D’afficher dans l’ordre chronologique les prochaines visites prévues</w:t>
+      </w:r>
+    </w:p>
+    <w:p>
+      <w:pPr>
+        <w:pStyle w:val="Paragraphedeliste"/>
+        <w:numPr>
+          <w:ilvl w:val="0"/>
+          <w:numId w:val="4"/>
+        </w:numPr>
+        <w:jc w:val="left"/>
+        <w:rPr>
+          <w:sz w:val="24"/>
+        </w:rPr>
+      </w:pPr>
+      <w:r>
+        <w:rPr>
+          <w:sz w:val="24"/>
+        </w:rPr>
+        <w:t>Un défilement fluide et simple</w:t>
+      </w:r>
+      <w:r>
+        <w:rPr>
+          <w:sz w:val="24"/>
+        </w:rPr>
+        <w:t xml:space="preserve"> de l’interface</w:t>
+      </w:r>
+    </w:p>
+    <w:p>
+      <w:pPr>
+        <w:pStyle w:val="Paragraphedeliste"/>
+        <w:numPr>
+          <w:ilvl w:val="0"/>
+          <w:numId w:val="4"/>
+        </w:numPr>
+        <w:jc w:val="left"/>
+        <w:rPr>
+          <w:sz w:val="24"/>
+        </w:rPr>
+      </w:pPr>
+      <w:r>
+        <w:rPr>
+          <w:sz w:val="24"/>
+        </w:rPr>
+        <w:t>L’affiche par défaut est sur les 7 prochaines jours</w:t>
+      </w:r>
+    </w:p>
+    <w:p>
+      <w:pPr>
+        <w:pStyle w:val="Paragraphedeliste"/>
+        <w:numPr>
+          <w:ilvl w:val="0"/>
+          <w:numId w:val="4"/>
+        </w:numPr>
+        <w:jc w:val="left"/>
+        <w:rPr>
+          <w:sz w:val="24"/>
+        </w:rPr>
+      </w:pPr>
+      <w:r>
+        <w:rPr>
+          <w:sz w:val="24"/>
+        </w:rPr>
+        <w:t>Une visite ne peut être cocher que si le compte-rendu est rédiger</w:t>
+      </w:r>
+    </w:p>
+    <w:p>
+      <w:pPr>
+        <w:pStyle w:val="Paragraphedeliste"/>
+        <w:numPr>
+          <w:ilvl w:val="0"/>
+          <w:numId w:val="4"/>
+        </w:numPr>
+        <w:jc w:val="left"/>
+        <w:rPr>
+          <w:sz w:val="24"/>
+        </w:rPr>
+      </w:pPr>
+      <w:r>
+        <w:rPr>
+          <w:sz w:val="24"/>
+        </w:rPr>
+        <w:t xml:space="preserve">Un visite cochée (comme fait) se déplace automatiquement en bas de la </w:t>
+      </w:r>
+      <w:r>
+        <w:rPr>
+          <w:sz w:val="24"/>
+        </w:rPr>
+        <w:t>section</w:t>
+      </w:r>
+    </w:p>
+    <w:p>
+      <w:pPr>
+        <w:pStyle w:val="Paragraphedeliste"/>
+        <w:numPr>
+          <w:ilvl w:val="0"/>
+          <w:numId w:val="4"/>
+        </w:numPr>
+        <w:jc w:val="left"/>
+        <w:rPr>
+          <w:sz w:val="24"/>
+        </w:rPr>
+      </w:pPr>
+      <w:r>
+        <w:rPr>
+          <w:sz w:val="24"/>
+        </w:rPr>
+        <w:lastRenderedPageBreak/>
+        <w:t>Le bouton de rédaction amène directement sur le formulaire de complétions ou modification du compte-rendu.</w:t>
+      </w:r>
+    </w:p>
+    <w:p>
+      <w:pPr>
+        <w:jc w:val="left"/>
+        <w:rPr>
+          <w:sz w:val="24"/>
+        </w:rPr>
+      </w:pPr>
       <w:bookmarkStart w:id="0" w:name="_GoBack"/>
       <w:bookmarkEnd w:id="0"/>
+    </w:p>
+    <w:p>
+      <w:pPr>
+        <w:jc w:val="left"/>
+        <w:rPr>
+          <w:sz w:val="24"/>
+        </w:rPr>
+      </w:pPr>
+      <w:r>
+        <w:rPr>
+          <w:sz w:val="24"/>
+        </w:rPr>
+        <w:t>La section de droite indique :</w:t>
+      </w:r>
+    </w:p>
+    <w:p>
+      <w:pPr>
+        <w:pStyle w:val="Paragraphedeliste"/>
+        <w:numPr>
+          <w:ilvl w:val="0"/>
+          <w:numId w:val="5"/>
+        </w:numPr>
+        <w:jc w:val="left"/>
+        <w:rPr>
+          <w:sz w:val="24"/>
+        </w:rPr>
+      </w:pPr>
+      <w:r>
+        <w:rPr>
+          <w:sz w:val="24"/>
+        </w:rPr>
+        <w:t>Le nombre de visite globale prévu sur l’ensemble de la journée dans tous les secteurs</w:t>
+      </w:r>
+    </w:p>
+    <w:p>
+      <w:pPr>
+        <w:pStyle w:val="Paragraphedeliste"/>
+        <w:numPr>
+          <w:ilvl w:val="0"/>
+          <w:numId w:val="5"/>
+        </w:numPr>
+        <w:jc w:val="left"/>
+        <w:rPr>
+          <w:sz w:val="24"/>
+        </w:rPr>
+      </w:pPr>
+      <w:r>
+        <w:rPr>
+          <w:sz w:val="24"/>
+        </w:rPr>
+        <w:t>Le nombre total restante de visites à réaliser par le visiteur</w:t>
+      </w:r>
+    </w:p>
+    <w:p>
+      <w:pPr>
+        <w:pStyle w:val="Paragraphedeliste"/>
+        <w:numPr>
+          <w:ilvl w:val="0"/>
+          <w:numId w:val="5"/>
+        </w:numPr>
+        <w:jc w:val="left"/>
+        <w:rPr>
+          <w:sz w:val="24"/>
+        </w:rPr>
+      </w:pPr>
+      <w:r>
+        <w:rPr>
+          <w:sz w:val="24"/>
+        </w:rPr>
+        <w:t>Un indicateur visuel de son avancé</w:t>
+      </w:r>
+    </w:p>
+    <w:p>
+      <w:pPr>
+        <w:jc w:val="left"/>
+        <w:rPr>
+          <w:sz w:val="24"/>
+        </w:rPr>
+      </w:pPr>
+    </w:p>
+    <w:p>
+      <w:pPr>
+        <w:jc w:val="left"/>
+        <w:rPr>
+          <w:sz w:val="24"/>
+        </w:rPr>
+      </w:pPr>
+      <w:r>
+        <w:rPr>
+          <w:sz w:val="24"/>
+        </w:rPr>
+        <w:t>Les deux boutons en bas de la page permettent :</w:t>
+      </w:r>
+    </w:p>
+    <w:p>
+      <w:pPr>
+        <w:pStyle w:val="Paragraphedeliste"/>
+        <w:numPr>
+          <w:ilvl w:val="0"/>
+          <w:numId w:val="9"/>
+        </w:numPr>
+        <w:jc w:val="left"/>
+        <w:rPr>
+          <w:sz w:val="24"/>
+        </w:rPr>
+      </w:pPr>
+    </w:p>
+    <w:p>
+      <w:pPr>
+        <w:jc w:val="left"/>
+        <w:rPr>
+          <w:sz w:val="24"/>
+        </w:rPr>
+      </w:pPr>
     </w:p>
     <w:p>
       <w:pPr>
@@ -1309,6 +1757,119 @@
     </w:lvl>
   </w:abstractNum>
   <w:abstractNum w:abstractNumId="1" w15:restartNumberingAfterBreak="0">
+    <w:nsid w:val="1F0C58AE"/>
+    <w:multiLevelType w:val="hybridMultilevel"/>
+    <w:tmpl w:val="8F343CBE"/>
+    <w:lvl w:ilvl="0" w:tplc="040C0001">
+      <w:start w:val="1"/>
+      <w:numFmt w:val="bullet"/>
+      <w:lvlText w:val=""/>
+      <w:lvlJc w:val="left"/>
+      <w:pPr>
+        <w:ind w:left="720" w:hanging="360"/>
+      </w:pPr>
+      <w:rPr>
+        <w:rFonts w:ascii="Symbol" w:hAnsi="Symbol" w:hint="default"/>
+      </w:rPr>
+    </w:lvl>
+    <w:lvl w:ilvl="1" w:tplc="040C0003" w:tentative="1">
+      <w:start w:val="1"/>
+      <w:numFmt w:val="bullet"/>
+      <w:lvlText w:val="o"/>
+      <w:lvlJc w:val="left"/>
+      <w:pPr>
+        <w:ind w:left="1440" w:hanging="360"/>
+      </w:pPr>
+      <w:rPr>
+        <w:rFonts w:ascii="Courier New" w:hAnsi="Courier New" w:cs="Courier New" w:hint="default"/>
+      </w:rPr>
+    </w:lvl>
+    <w:lvl w:ilvl="2" w:tplc="040C0005" w:tentative="1">
+      <w:start w:val="1"/>
+      <w:numFmt w:val="bullet"/>
+      <w:lvlText w:val=""/>
+      <w:lvlJc w:val="left"/>
+      <w:pPr>
+        <w:ind w:left="2160" w:hanging="360"/>
+      </w:pPr>
+      <w:rPr>
+        <w:rFonts w:ascii="Wingdings" w:hAnsi="Wingdings" w:hint="default"/>
+      </w:rPr>
+    </w:lvl>
+    <w:lvl w:ilvl="3" w:tplc="040C0001" w:tentative="1">
+      <w:start w:val="1"/>
+      <w:numFmt w:val="bullet"/>
+      <w:lvlText w:val=""/>
+      <w:lvlJc w:val="left"/>
+      <w:pPr>
+        <w:ind w:left="2880" w:hanging="360"/>
+      </w:pPr>
+      <w:rPr>
+        <w:rFonts w:ascii="Symbol" w:hAnsi="Symbol" w:hint="default"/>
+      </w:rPr>
+    </w:lvl>
+    <w:lvl w:ilvl="4" w:tplc="040C0003" w:tentative="1">
+      <w:start w:val="1"/>
+      <w:numFmt w:val="bullet"/>
+      <w:lvlText w:val="o"/>
+      <w:lvlJc w:val="left"/>
+      <w:pPr>
+        <w:ind w:left="3600" w:hanging="360"/>
+      </w:pPr>
+      <w:rPr>
+        <w:rFonts w:ascii="Courier New" w:hAnsi="Courier New" w:cs="Courier New" w:hint="default"/>
+      </w:rPr>
+    </w:lvl>
+    <w:lvl w:ilvl="5" w:tplc="040C0005" w:tentative="1">
+      <w:start w:val="1"/>
+      <w:numFmt w:val="bullet"/>
+      <w:lvlText w:val=""/>
+      <w:lvlJc w:val="left"/>
+      <w:pPr>
+        <w:ind w:left="4320" w:hanging="360"/>
+      </w:pPr>
+      <w:rPr>
+        <w:rFonts w:ascii="Wingdings" w:hAnsi="Wingdings" w:hint="default"/>
+      </w:rPr>
+    </w:lvl>
+    <w:lvl w:ilvl="6" w:tplc="040C0001" w:tentative="1">
+      <w:start w:val="1"/>
+      <w:numFmt w:val="bullet"/>
+      <w:lvlText w:val=""/>
+      <w:lvlJc w:val="left"/>
+      <w:pPr>
+        <w:ind w:left="5040" w:hanging="360"/>
+      </w:pPr>
+      <w:rPr>
+        <w:rFonts w:ascii="Symbol" w:hAnsi="Symbol" w:hint="default"/>
+      </w:rPr>
+    </w:lvl>
+    <w:lvl w:ilvl="7" w:tplc="040C0003" w:tentative="1">
+      <w:start w:val="1"/>
+      <w:numFmt w:val="bullet"/>
+      <w:lvlText w:val="o"/>
+      <w:lvlJc w:val="left"/>
+      <w:pPr>
+        <w:ind w:left="5760" w:hanging="360"/>
+      </w:pPr>
+      <w:rPr>
+        <w:rFonts w:ascii="Courier New" w:hAnsi="Courier New" w:cs="Courier New" w:hint="default"/>
+      </w:rPr>
+    </w:lvl>
+    <w:lvl w:ilvl="8" w:tplc="040C0005" w:tentative="1">
+      <w:start w:val="1"/>
+      <w:numFmt w:val="bullet"/>
+      <w:lvlText w:val=""/>
+      <w:lvlJc w:val="left"/>
+      <w:pPr>
+        <w:ind w:left="6480" w:hanging="360"/>
+      </w:pPr>
+      <w:rPr>
+        <w:rFonts w:ascii="Wingdings" w:hAnsi="Wingdings" w:hint="default"/>
+      </w:rPr>
+    </w:lvl>
+  </w:abstractNum>
+  <w:abstractNum w:abstractNumId="2" w15:restartNumberingAfterBreak="0">
     <w:nsid w:val="3FE047BD"/>
     <w:multiLevelType w:val="hybridMultilevel"/>
     <w:tmpl w:val="B4221550"/>
@@ -1421,7 +1982,120 @@
       </w:rPr>
     </w:lvl>
   </w:abstractNum>
-  <w:abstractNum w:abstractNumId="2" w15:restartNumberingAfterBreak="0">
+  <w:abstractNum w:abstractNumId="3" w15:restartNumberingAfterBreak="0">
+    <w:nsid w:val="402B7BE3"/>
+    <w:multiLevelType w:val="hybridMultilevel"/>
+    <w:tmpl w:val="E99A77FA"/>
+    <w:lvl w:ilvl="0" w:tplc="040C0001">
+      <w:start w:val="1"/>
+      <w:numFmt w:val="bullet"/>
+      <w:lvlText w:val=""/>
+      <w:lvlJc w:val="left"/>
+      <w:pPr>
+        <w:ind w:left="360" w:hanging="360"/>
+      </w:pPr>
+      <w:rPr>
+        <w:rFonts w:ascii="Symbol" w:hAnsi="Symbol" w:hint="default"/>
+      </w:rPr>
+    </w:lvl>
+    <w:lvl w:ilvl="1" w:tplc="040C0003" w:tentative="1">
+      <w:start w:val="1"/>
+      <w:numFmt w:val="bullet"/>
+      <w:lvlText w:val="o"/>
+      <w:lvlJc w:val="left"/>
+      <w:pPr>
+        <w:ind w:left="1080" w:hanging="360"/>
+      </w:pPr>
+      <w:rPr>
+        <w:rFonts w:ascii="Courier New" w:hAnsi="Courier New" w:cs="Courier New" w:hint="default"/>
+      </w:rPr>
+    </w:lvl>
+    <w:lvl w:ilvl="2" w:tplc="040C0005" w:tentative="1">
+      <w:start w:val="1"/>
+      <w:numFmt w:val="bullet"/>
+      <w:lvlText w:val=""/>
+      <w:lvlJc w:val="left"/>
+      <w:pPr>
+        <w:ind w:left="1800" w:hanging="360"/>
+      </w:pPr>
+      <w:rPr>
+        <w:rFonts w:ascii="Wingdings" w:hAnsi="Wingdings" w:hint="default"/>
+      </w:rPr>
+    </w:lvl>
+    <w:lvl w:ilvl="3" w:tplc="040C0001" w:tentative="1">
+      <w:start w:val="1"/>
+      <w:numFmt w:val="bullet"/>
+      <w:lvlText w:val=""/>
+      <w:lvlJc w:val="left"/>
+      <w:pPr>
+        <w:ind w:left="2520" w:hanging="360"/>
+      </w:pPr>
+      <w:rPr>
+        <w:rFonts w:ascii="Symbol" w:hAnsi="Symbol" w:hint="default"/>
+      </w:rPr>
+    </w:lvl>
+    <w:lvl w:ilvl="4" w:tplc="040C0003" w:tentative="1">
+      <w:start w:val="1"/>
+      <w:numFmt w:val="bullet"/>
+      <w:lvlText w:val="o"/>
+      <w:lvlJc w:val="left"/>
+      <w:pPr>
+        <w:ind w:left="3240" w:hanging="360"/>
+      </w:pPr>
+      <w:rPr>
+        <w:rFonts w:ascii="Courier New" w:hAnsi="Courier New" w:cs="Courier New" w:hint="default"/>
+      </w:rPr>
+    </w:lvl>
+    <w:lvl w:ilvl="5" w:tplc="040C0005" w:tentative="1">
+      <w:start w:val="1"/>
+      <w:numFmt w:val="bullet"/>
+      <w:lvlText w:val=""/>
+      <w:lvlJc w:val="left"/>
+      <w:pPr>
+        <w:ind w:left="3960" w:hanging="360"/>
+      </w:pPr>
+      <w:rPr>
+        <w:rFonts w:ascii="Wingdings" w:hAnsi="Wingdings" w:hint="default"/>
+      </w:rPr>
+    </w:lvl>
+    <w:lvl w:ilvl="6" w:tplc="040C0001" w:tentative="1">
+      <w:start w:val="1"/>
+      <w:numFmt w:val="bullet"/>
+      <w:lvlText w:val=""/>
+      <w:lvlJc w:val="left"/>
+      <w:pPr>
+        <w:ind w:left="4680" w:hanging="360"/>
+      </w:pPr>
+      <w:rPr>
+        <w:rFonts w:ascii="Symbol" w:hAnsi="Symbol" w:hint="default"/>
+      </w:rPr>
+    </w:lvl>
+    <w:lvl w:ilvl="7" w:tplc="040C0003" w:tentative="1">
+      <w:start w:val="1"/>
+      <w:numFmt w:val="bullet"/>
+      <w:lvlText w:val="o"/>
+      <w:lvlJc w:val="left"/>
+      <w:pPr>
+        <w:ind w:left="5400" w:hanging="360"/>
+      </w:pPr>
+      <w:rPr>
+        <w:rFonts w:ascii="Courier New" w:hAnsi="Courier New" w:cs="Courier New" w:hint="default"/>
+      </w:rPr>
+    </w:lvl>
+    <w:lvl w:ilvl="8" w:tplc="040C0005" w:tentative="1">
+      <w:start w:val="1"/>
+      <w:numFmt w:val="bullet"/>
+      <w:lvlText w:val=""/>
+      <w:lvlJc w:val="left"/>
+      <w:pPr>
+        <w:ind w:left="6120" w:hanging="360"/>
+      </w:pPr>
+      <w:rPr>
+        <w:rFonts w:ascii="Wingdings" w:hAnsi="Wingdings" w:hint="default"/>
+      </w:rPr>
+    </w:lvl>
+  </w:abstractNum>
+  <w:abstractNum w:abstractNumId="4" w15:restartNumberingAfterBreak="0">
     <w:nsid w:val="40B700F9"/>
     <w:multiLevelType w:val="multilevel"/>
     <w:tmpl w:val="07D8595C"/>
@@ -1570,14 +2244,484 @@
       </w:rPr>
     </w:lvl>
   </w:abstractNum>
+  <w:abstractNum w:abstractNumId="5" w15:restartNumberingAfterBreak="0">
+    <w:nsid w:val="51305513"/>
+    <w:multiLevelType w:val="hybridMultilevel"/>
+    <w:tmpl w:val="1128A974"/>
+    <w:lvl w:ilvl="0" w:tplc="040C0001">
+      <w:start w:val="1"/>
+      <w:numFmt w:val="bullet"/>
+      <w:lvlText w:val=""/>
+      <w:lvlJc w:val="left"/>
+      <w:pPr>
+        <w:ind w:left="720" w:hanging="360"/>
+      </w:pPr>
+      <w:rPr>
+        <w:rFonts w:ascii="Symbol" w:hAnsi="Symbol" w:hint="default"/>
+      </w:rPr>
+    </w:lvl>
+    <w:lvl w:ilvl="1" w:tplc="040C0003" w:tentative="1">
+      <w:start w:val="1"/>
+      <w:numFmt w:val="bullet"/>
+      <w:lvlText w:val="o"/>
+      <w:lvlJc w:val="left"/>
+      <w:pPr>
+        <w:ind w:left="1440" w:hanging="360"/>
+      </w:pPr>
+      <w:rPr>
+        <w:rFonts w:ascii="Courier New" w:hAnsi="Courier New" w:cs="Courier New" w:hint="default"/>
+      </w:rPr>
+    </w:lvl>
+    <w:lvl w:ilvl="2" w:tplc="040C0005" w:tentative="1">
+      <w:start w:val="1"/>
+      <w:numFmt w:val="bullet"/>
+      <w:lvlText w:val=""/>
+      <w:lvlJc w:val="left"/>
+      <w:pPr>
+        <w:ind w:left="2160" w:hanging="360"/>
+      </w:pPr>
+      <w:rPr>
+        <w:rFonts w:ascii="Wingdings" w:hAnsi="Wingdings" w:hint="default"/>
+      </w:rPr>
+    </w:lvl>
+    <w:lvl w:ilvl="3" w:tplc="040C0001" w:tentative="1">
+      <w:start w:val="1"/>
+      <w:numFmt w:val="bullet"/>
+      <w:lvlText w:val=""/>
+      <w:lvlJc w:val="left"/>
+      <w:pPr>
+        <w:ind w:left="2880" w:hanging="360"/>
+      </w:pPr>
+      <w:rPr>
+        <w:rFonts w:ascii="Symbol" w:hAnsi="Symbol" w:hint="default"/>
+      </w:rPr>
+    </w:lvl>
+    <w:lvl w:ilvl="4" w:tplc="040C0003" w:tentative="1">
+      <w:start w:val="1"/>
+      <w:numFmt w:val="bullet"/>
+      <w:lvlText w:val="o"/>
+      <w:lvlJc w:val="left"/>
+      <w:pPr>
+        <w:ind w:left="3600" w:hanging="360"/>
+      </w:pPr>
+      <w:rPr>
+        <w:rFonts w:ascii="Courier New" w:hAnsi="Courier New" w:cs="Courier New" w:hint="default"/>
+      </w:rPr>
+    </w:lvl>
+    <w:lvl w:ilvl="5" w:tplc="040C0005" w:tentative="1">
+      <w:start w:val="1"/>
+      <w:numFmt w:val="bullet"/>
+      <w:lvlText w:val=""/>
+      <w:lvlJc w:val="left"/>
+      <w:pPr>
+        <w:ind w:left="4320" w:hanging="360"/>
+      </w:pPr>
+      <w:rPr>
+        <w:rFonts w:ascii="Wingdings" w:hAnsi="Wingdings" w:hint="default"/>
+      </w:rPr>
+    </w:lvl>
+    <w:lvl w:ilvl="6" w:tplc="040C0001" w:tentative="1">
+      <w:start w:val="1"/>
+      <w:numFmt w:val="bullet"/>
+      <w:lvlText w:val=""/>
+      <w:lvlJc w:val="left"/>
+      <w:pPr>
+        <w:ind w:left="5040" w:hanging="360"/>
+      </w:pPr>
+      <w:rPr>
+        <w:rFonts w:ascii="Symbol" w:hAnsi="Symbol" w:hint="default"/>
+      </w:rPr>
+    </w:lvl>
+    <w:lvl w:ilvl="7" w:tplc="040C0003" w:tentative="1">
+      <w:start w:val="1"/>
+      <w:numFmt w:val="bullet"/>
+      <w:lvlText w:val="o"/>
+      <w:lvlJc w:val="left"/>
+      <w:pPr>
+        <w:ind w:left="5760" w:hanging="360"/>
+      </w:pPr>
+      <w:rPr>
+        <w:rFonts w:ascii="Courier New" w:hAnsi="Courier New" w:cs="Courier New" w:hint="default"/>
+      </w:rPr>
+    </w:lvl>
+    <w:lvl w:ilvl="8" w:tplc="040C0005" w:tentative="1">
+      <w:start w:val="1"/>
+      <w:numFmt w:val="bullet"/>
+      <w:lvlText w:val=""/>
+      <w:lvlJc w:val="left"/>
+      <w:pPr>
+        <w:ind w:left="6480" w:hanging="360"/>
+      </w:pPr>
+      <w:rPr>
+        <w:rFonts w:ascii="Wingdings" w:hAnsi="Wingdings" w:hint="default"/>
+      </w:rPr>
+    </w:lvl>
+  </w:abstractNum>
+  <w:abstractNum w:abstractNumId="6" w15:restartNumberingAfterBreak="0">
+    <w:nsid w:val="661E5A1A"/>
+    <w:multiLevelType w:val="hybridMultilevel"/>
+    <w:tmpl w:val="BB8C9B9C"/>
+    <w:lvl w:ilvl="0" w:tplc="040C0001">
+      <w:start w:val="1"/>
+      <w:numFmt w:val="bullet"/>
+      <w:lvlText w:val=""/>
+      <w:lvlJc w:val="left"/>
+      <w:pPr>
+        <w:ind w:left="720" w:hanging="360"/>
+      </w:pPr>
+      <w:rPr>
+        <w:rFonts w:ascii="Symbol" w:hAnsi="Symbol" w:hint="default"/>
+      </w:rPr>
+    </w:lvl>
+    <w:lvl w:ilvl="1" w:tplc="040C0003">
+      <w:start w:val="1"/>
+      <w:numFmt w:val="bullet"/>
+      <w:lvlText w:val="o"/>
+      <w:lvlJc w:val="left"/>
+      <w:pPr>
+        <w:ind w:left="1440" w:hanging="360"/>
+      </w:pPr>
+      <w:rPr>
+        <w:rFonts w:ascii="Courier New" w:hAnsi="Courier New" w:cs="Courier New" w:hint="default"/>
+      </w:rPr>
+    </w:lvl>
+    <w:lvl w:ilvl="2" w:tplc="040C0005" w:tentative="1">
+      <w:start w:val="1"/>
+      <w:numFmt w:val="bullet"/>
+      <w:lvlText w:val=""/>
+      <w:lvlJc w:val="left"/>
+      <w:pPr>
+        <w:ind w:left="2160" w:hanging="360"/>
+      </w:pPr>
+      <w:rPr>
+        <w:rFonts w:ascii="Wingdings" w:hAnsi="Wingdings" w:hint="default"/>
+      </w:rPr>
+    </w:lvl>
+    <w:lvl w:ilvl="3" w:tplc="040C0001" w:tentative="1">
+      <w:start w:val="1"/>
+      <w:numFmt w:val="bullet"/>
+      <w:lvlText w:val=""/>
+      <w:lvlJc w:val="left"/>
+      <w:pPr>
+        <w:ind w:left="2880" w:hanging="360"/>
+      </w:pPr>
+      <w:rPr>
+        <w:rFonts w:ascii="Symbol" w:hAnsi="Symbol" w:hint="default"/>
+      </w:rPr>
+    </w:lvl>
+    <w:lvl w:ilvl="4" w:tplc="040C0003" w:tentative="1">
+      <w:start w:val="1"/>
+      <w:numFmt w:val="bullet"/>
+      <w:lvlText w:val="o"/>
+      <w:lvlJc w:val="left"/>
+      <w:pPr>
+        <w:ind w:left="3600" w:hanging="360"/>
+      </w:pPr>
+      <w:rPr>
+        <w:rFonts w:ascii="Courier New" w:hAnsi="Courier New" w:cs="Courier New" w:hint="default"/>
+      </w:rPr>
+    </w:lvl>
+    <w:lvl w:ilvl="5" w:tplc="040C0005" w:tentative="1">
+      <w:start w:val="1"/>
+      <w:numFmt w:val="bullet"/>
+      <w:lvlText w:val=""/>
+      <w:lvlJc w:val="left"/>
+      <w:pPr>
+        <w:ind w:left="4320" w:hanging="360"/>
+      </w:pPr>
+      <w:rPr>
+        <w:rFonts w:ascii="Wingdings" w:hAnsi="Wingdings" w:hint="default"/>
+      </w:rPr>
+    </w:lvl>
+    <w:lvl w:ilvl="6" w:tplc="040C0001" w:tentative="1">
+      <w:start w:val="1"/>
+      <w:numFmt w:val="bullet"/>
+      <w:lvlText w:val=""/>
+      <w:lvlJc w:val="left"/>
+      <w:pPr>
+        <w:ind w:left="5040" w:hanging="360"/>
+      </w:pPr>
+      <w:rPr>
+        <w:rFonts w:ascii="Symbol" w:hAnsi="Symbol" w:hint="default"/>
+      </w:rPr>
+    </w:lvl>
+    <w:lvl w:ilvl="7" w:tplc="040C0003" w:tentative="1">
+      <w:start w:val="1"/>
+      <w:numFmt w:val="bullet"/>
+      <w:lvlText w:val="o"/>
+      <w:lvlJc w:val="left"/>
+      <w:pPr>
+        <w:ind w:left="5760" w:hanging="360"/>
+      </w:pPr>
+      <w:rPr>
+        <w:rFonts w:ascii="Courier New" w:hAnsi="Courier New" w:cs="Courier New" w:hint="default"/>
+      </w:rPr>
+    </w:lvl>
+    <w:lvl w:ilvl="8" w:tplc="040C0005" w:tentative="1">
+      <w:start w:val="1"/>
+      <w:numFmt w:val="bullet"/>
+      <w:lvlText w:val=""/>
+      <w:lvlJc w:val="left"/>
+      <w:pPr>
+        <w:ind w:left="6480" w:hanging="360"/>
+      </w:pPr>
+      <w:rPr>
+        <w:rFonts w:ascii="Wingdings" w:hAnsi="Wingdings" w:hint="default"/>
+      </w:rPr>
+    </w:lvl>
+  </w:abstractNum>
+  <w:abstractNum w:abstractNumId="7" w15:restartNumberingAfterBreak="0">
+    <w:nsid w:val="79D36E4A"/>
+    <w:multiLevelType w:val="hybridMultilevel"/>
+    <w:tmpl w:val="D62E22DC"/>
+    <w:lvl w:ilvl="0" w:tplc="040C0001">
+      <w:start w:val="1"/>
+      <w:numFmt w:val="bullet"/>
+      <w:lvlText w:val=""/>
+      <w:lvlJc w:val="left"/>
+      <w:pPr>
+        <w:ind w:left="720" w:hanging="360"/>
+      </w:pPr>
+      <w:rPr>
+        <w:rFonts w:ascii="Symbol" w:hAnsi="Symbol" w:hint="default"/>
+      </w:rPr>
+    </w:lvl>
+    <w:lvl w:ilvl="1" w:tplc="040C0003" w:tentative="1">
+      <w:start w:val="1"/>
+      <w:numFmt w:val="bullet"/>
+      <w:lvlText w:val="o"/>
+      <w:lvlJc w:val="left"/>
+      <w:pPr>
+        <w:ind w:left="1440" w:hanging="360"/>
+      </w:pPr>
+      <w:rPr>
+        <w:rFonts w:ascii="Courier New" w:hAnsi="Courier New" w:cs="Courier New" w:hint="default"/>
+      </w:rPr>
+    </w:lvl>
+    <w:lvl w:ilvl="2" w:tplc="040C0005" w:tentative="1">
+      <w:start w:val="1"/>
+      <w:numFmt w:val="bullet"/>
+      <w:lvlText w:val=""/>
+      <w:lvlJc w:val="left"/>
+      <w:pPr>
+        <w:ind w:left="2160" w:hanging="360"/>
+      </w:pPr>
+      <w:rPr>
+        <w:rFonts w:ascii="Wingdings" w:hAnsi="Wingdings" w:hint="default"/>
+      </w:rPr>
+    </w:lvl>
+    <w:lvl w:ilvl="3" w:tplc="040C0001" w:tentative="1">
+      <w:start w:val="1"/>
+      <w:numFmt w:val="bullet"/>
+      <w:lvlText w:val=""/>
+      <w:lvlJc w:val="left"/>
+      <w:pPr>
+        <w:ind w:left="2880" w:hanging="360"/>
+      </w:pPr>
+      <w:rPr>
+        <w:rFonts w:ascii="Symbol" w:hAnsi="Symbol" w:hint="default"/>
+      </w:rPr>
+    </w:lvl>
+    <w:lvl w:ilvl="4" w:tplc="040C0003" w:tentative="1">
+      <w:start w:val="1"/>
+      <w:numFmt w:val="bullet"/>
+      <w:lvlText w:val="o"/>
+      <w:lvlJc w:val="left"/>
+      <w:pPr>
+        <w:ind w:left="3600" w:hanging="360"/>
+      </w:pPr>
+      <w:rPr>
+        <w:rFonts w:ascii="Courier New" w:hAnsi="Courier New" w:cs="Courier New" w:hint="default"/>
+      </w:rPr>
+    </w:lvl>
+    <w:lvl w:ilvl="5" w:tplc="040C0005" w:tentative="1">
+      <w:start w:val="1"/>
+      <w:numFmt w:val="bullet"/>
+      <w:lvlText w:val=""/>
+      <w:lvlJc w:val="left"/>
+      <w:pPr>
+        <w:ind w:left="4320" w:hanging="360"/>
+      </w:pPr>
+      <w:rPr>
+        <w:rFonts w:ascii="Wingdings" w:hAnsi="Wingdings" w:hint="default"/>
+      </w:rPr>
+    </w:lvl>
+    <w:lvl w:ilvl="6" w:tplc="040C0001" w:tentative="1">
+      <w:start w:val="1"/>
+      <w:numFmt w:val="bullet"/>
+      <w:lvlText w:val=""/>
+      <w:lvlJc w:val="left"/>
+      <w:pPr>
+        <w:ind w:left="5040" w:hanging="360"/>
+      </w:pPr>
+      <w:rPr>
+        <w:rFonts w:ascii="Symbol" w:hAnsi="Symbol" w:hint="default"/>
+      </w:rPr>
+    </w:lvl>
+    <w:lvl w:ilvl="7" w:tplc="040C0003" w:tentative="1">
+      <w:start w:val="1"/>
+      <w:numFmt w:val="bullet"/>
+      <w:lvlText w:val="o"/>
+      <w:lvlJc w:val="left"/>
+      <w:pPr>
+        <w:ind w:left="5760" w:hanging="360"/>
+      </w:pPr>
+      <w:rPr>
+        <w:rFonts w:ascii="Courier New" w:hAnsi="Courier New" w:cs="Courier New" w:hint="default"/>
+      </w:rPr>
+    </w:lvl>
+    <w:lvl w:ilvl="8" w:tplc="040C0005" w:tentative="1">
+      <w:start w:val="1"/>
+      <w:numFmt w:val="bullet"/>
+      <w:lvlText w:val=""/>
+      <w:lvlJc w:val="left"/>
+      <w:pPr>
+        <w:ind w:left="6480" w:hanging="360"/>
+      </w:pPr>
+      <w:rPr>
+        <w:rFonts w:ascii="Wingdings" w:hAnsi="Wingdings" w:hint="default"/>
+      </w:rPr>
+    </w:lvl>
+  </w:abstractNum>
+  <w:abstractNum w:abstractNumId="8" w15:restartNumberingAfterBreak="0">
+    <w:nsid w:val="7D091159"/>
+    <w:multiLevelType w:val="hybridMultilevel"/>
+    <w:tmpl w:val="7B226858"/>
+    <w:lvl w:ilvl="0" w:tplc="040C0001">
+      <w:start w:val="1"/>
+      <w:numFmt w:val="bullet"/>
+      <w:lvlText w:val=""/>
+      <w:lvlJc w:val="left"/>
+      <w:pPr>
+        <w:ind w:left="720" w:hanging="360"/>
+      </w:pPr>
+      <w:rPr>
+        <w:rFonts w:ascii="Symbol" w:hAnsi="Symbol" w:hint="default"/>
+      </w:rPr>
+    </w:lvl>
+    <w:lvl w:ilvl="1" w:tplc="040C0003" w:tentative="1">
+      <w:start w:val="1"/>
+      <w:numFmt w:val="bullet"/>
+      <w:lvlText w:val="o"/>
+      <w:lvlJc w:val="left"/>
+      <w:pPr>
+        <w:ind w:left="1440" w:hanging="360"/>
+      </w:pPr>
+      <w:rPr>
+        <w:rFonts w:ascii="Courier New" w:hAnsi="Courier New" w:cs="Courier New" w:hint="default"/>
+      </w:rPr>
+    </w:lvl>
+    <w:lvl w:ilvl="2" w:tplc="040C0005" w:tentative="1">
+      <w:start w:val="1"/>
+      <w:numFmt w:val="bullet"/>
+      <w:lvlText w:val=""/>
+      <w:lvlJc w:val="left"/>
+      <w:pPr>
+        <w:ind w:left="2160" w:hanging="360"/>
+      </w:pPr>
+      <w:rPr>
+        <w:rFonts w:ascii="Wingdings" w:hAnsi="Wingdings" w:hint="default"/>
+      </w:rPr>
+    </w:lvl>
+    <w:lvl w:ilvl="3" w:tplc="040C0001" w:tentative="1">
+      <w:start w:val="1"/>
+      <w:numFmt w:val="bullet"/>
+      <w:lvlText w:val=""/>
+      <w:lvlJc w:val="left"/>
+      <w:pPr>
+        <w:ind w:left="2880" w:hanging="360"/>
+      </w:pPr>
+      <w:rPr>
+        <w:rFonts w:ascii="Symbol" w:hAnsi="Symbol" w:hint="default"/>
+      </w:rPr>
+    </w:lvl>
+    <w:lvl w:ilvl="4" w:tplc="040C0003" w:tentative="1">
+      <w:start w:val="1"/>
+      <w:numFmt w:val="bullet"/>
+      <w:lvlText w:val="o"/>
+      <w:lvlJc w:val="left"/>
+      <w:pPr>
+        <w:ind w:left="3600" w:hanging="360"/>
+      </w:pPr>
+      <w:rPr>
+        <w:rFonts w:ascii="Courier New" w:hAnsi="Courier New" w:cs="Courier New" w:hint="default"/>
+      </w:rPr>
+    </w:lvl>
+    <w:lvl w:ilvl="5" w:tplc="040C0005" w:tentative="1">
+      <w:start w:val="1"/>
+      <w:numFmt w:val="bullet"/>
+      <w:lvlText w:val=""/>
+      <w:lvlJc w:val="left"/>
+      <w:pPr>
+        <w:ind w:left="4320" w:hanging="360"/>
+      </w:pPr>
+      <w:rPr>
+        <w:rFonts w:ascii="Wingdings" w:hAnsi="Wingdings" w:hint="default"/>
+      </w:rPr>
+    </w:lvl>
+    <w:lvl w:ilvl="6" w:tplc="040C0001" w:tentative="1">
+      <w:start w:val="1"/>
+      <w:numFmt w:val="bullet"/>
+      <w:lvlText w:val=""/>
+      <w:lvlJc w:val="left"/>
+      <w:pPr>
+        <w:ind w:left="5040" w:hanging="360"/>
+      </w:pPr>
+      <w:rPr>
+        <w:rFonts w:ascii="Symbol" w:hAnsi="Symbol" w:hint="default"/>
+      </w:rPr>
+    </w:lvl>
+    <w:lvl w:ilvl="7" w:tplc="040C0003" w:tentative="1">
+      <w:start w:val="1"/>
+      <w:numFmt w:val="bullet"/>
+      <w:lvlText w:val="o"/>
+      <w:lvlJc w:val="left"/>
+      <w:pPr>
+        <w:ind w:left="5760" w:hanging="360"/>
+      </w:pPr>
+      <w:rPr>
+        <w:rFonts w:ascii="Courier New" w:hAnsi="Courier New" w:cs="Courier New" w:hint="default"/>
+      </w:rPr>
+    </w:lvl>
+    <w:lvl w:ilvl="8" w:tplc="040C0005" w:tentative="1">
+      <w:start w:val="1"/>
+      <w:numFmt w:val="bullet"/>
+      <w:lvlText w:val=""/>
+      <w:lvlJc w:val="left"/>
+      <w:pPr>
+        <w:ind w:left="6480" w:hanging="360"/>
+      </w:pPr>
+      <w:rPr>
+        <w:rFonts w:ascii="Wingdings" w:hAnsi="Wingdings" w:hint="default"/>
+      </w:rPr>
+    </w:lvl>
+  </w:abstractNum>
   <w:num w:numId="1">
-    <w:abstractNumId w:val="2"/>
+    <w:abstractNumId w:val="4"/>
   </w:num>
   <w:num w:numId="2">
-    <w:abstractNumId w:val="1"/>
+    <w:abstractNumId w:val="2"/>
   </w:num>
   <w:num w:numId="3">
     <w:abstractNumId w:val="0"/>
+  </w:num>
+  <w:num w:numId="4">
+    <w:abstractNumId w:val="5"/>
+  </w:num>
+  <w:num w:numId="5">
+    <w:abstractNumId w:val="7"/>
+  </w:num>
+  <w:num w:numId="6">
+    <w:abstractNumId w:val="6"/>
+  </w:num>
+  <w:num w:numId="7">
+    <w:abstractNumId w:val="3"/>
+  </w:num>
+  <w:num w:numId="8">
+    <w:abstractNumId w:val="1"/>
+  </w:num>
+  <w:num w:numId="9">
+    <w:abstractNumId w:val="8"/>
   </w:num>
 </w:numbering>
 </file>

</xml_diff>

<commit_message>
Amélioration visuel de l'IHM
</commit_message>
<xml_diff>
--- a/Etapes_Gestion_Projet/Etape 03/E3_Gestion_Visites_Liz_BLANCA.docx
+++ b/Etapes_Gestion_Projet/Etape 03/E3_Gestion_Visites_Liz_BLANCA.docx
@@ -1110,6 +1110,24 @@
     </w:p>
     <w:p>
       <w:pPr>
+        <w:pStyle w:val="Paragraphedeliste"/>
+        <w:numPr>
+          <w:ilvl w:val="0"/>
+          <w:numId w:val="8"/>
+        </w:numPr>
+        <w:rPr>
+          <w:sz w:val="24"/>
+        </w:rPr>
+      </w:pPr>
+      <w:r>
+        <w:rPr>
+          <w:sz w:val="24"/>
+        </w:rPr>
+        <w:t>Indication visuel de l’avancé de l’objectif</w:t>
+      </w:r>
+    </w:p>
+    <w:p>
+      <w:pPr>
         <w:jc w:val="center"/>
         <w:rPr>
           <w:sz w:val="24"/>
@@ -1171,15 +1189,13 @@
       </w:pPr>
       <w:r>
         <w:rPr>
-          <w:noProof/>
-          <w:sz w:val="24"/>
-          <w:lang w:eastAsia="fr-FR"/>
+          <w:sz w:val="24"/>
         </w:rPr>
         <w:drawing>
-          <wp:inline distT="0" distB="0" distL="0" distR="0" wp14:anchorId="135D759C" wp14:editId="4560996F">
-            <wp:extent cx="5760720" cy="3236595"/>
-            <wp:effectExtent l="0" t="0" r="0" b="1905"/>
-            <wp:docPr id="11" name="Image 11"/>
+          <wp:inline distT="0" distB="0" distL="0" distR="0" wp14:anchorId="54F7A2EE" wp14:editId="272690E6">
+            <wp:extent cx="5760720" cy="3261995"/>
+            <wp:effectExtent l="0" t="0" r="0" b="0"/>
+            <wp:docPr id="5" name="Image 5"/>
             <wp:cNvGraphicFramePr>
               <a:graphicFrameLocks xmlns:a="http://schemas.openxmlformats.org/drawingml/2006/main" noChangeAspect="1"/>
             </wp:cNvGraphicFramePr>
@@ -1199,7 +1215,7 @@
                   <pic:spPr>
                     <a:xfrm>
                       <a:off x="0" y="0"/>
-                      <a:ext cx="5760720" cy="3236595"/>
+                      <a:ext cx="5760720" cy="3261995"/>
                     </a:xfrm>
                     <a:prstGeom prst="rect">
                       <a:avLst/>
@@ -1451,6 +1467,7 @@
         <w:rPr>
           <w:sz w:val="24"/>
         </w:rPr>
+        <w:lastRenderedPageBreak/>
         <w:t>Une visite ne peut être cocher que si le compte-rendu est rédiger</w:t>
       </w:r>
     </w:p>
@@ -1495,19 +1512,102 @@
         <w:rPr>
           <w:sz w:val="24"/>
         </w:rPr>
-        <w:lastRenderedPageBreak/>
         <w:t>Le bouton de rédaction amène directement sur le formulaire de complétions ou modification du compte-rendu.</w:t>
       </w:r>
     </w:p>
     <w:p>
       <w:pPr>
+        <w:pStyle w:val="Paragraphedeliste"/>
+        <w:numPr>
+          <w:ilvl w:val="0"/>
+          <w:numId w:val="4"/>
+        </w:numPr>
         <w:jc w:val="left"/>
         <w:rPr>
           <w:sz w:val="24"/>
         </w:rPr>
       </w:pPr>
-      <w:bookmarkStart w:id="0" w:name="_GoBack"/>
-      <w:bookmarkEnd w:id="0"/>
+      <w:r>
+        <w:rPr>
+          <w:sz w:val="24"/>
+        </w:rPr>
+        <w:t>Lorsque le compte-rendu est complétez</w:t>
+      </w:r>
+      <w:r>
+        <w:rPr>
+          <w:sz w:val="24"/>
+        </w:rPr>
+        <w:t xml:space="preserve"> (ou validé)</w:t>
+      </w:r>
+      <w:r>
+        <w:rPr>
+          <w:sz w:val="24"/>
+        </w:rPr>
+        <w:t xml:space="preserve"> et envoyez au responsable, il change de couleur</w:t>
+      </w:r>
+    </w:p>
+    <w:p>
+      <w:pPr>
+        <w:pStyle w:val="Paragraphedeliste"/>
+        <w:numPr>
+          <w:ilvl w:val="0"/>
+          <w:numId w:val="4"/>
+        </w:numPr>
+        <w:jc w:val="left"/>
+        <w:rPr>
+          <w:sz w:val="24"/>
+        </w:rPr>
+      </w:pPr>
+      <w:r>
+        <w:rPr>
+          <w:sz w:val="24"/>
+        </w:rPr>
+        <w:t xml:space="preserve">Lorsqu’un délégué modifie ou attribue </w:t>
+      </w:r>
+      <w:r>
+        <w:rPr>
+          <w:sz w:val="24"/>
+        </w:rPr>
+        <w:t>une nouvelle visite</w:t>
+      </w:r>
+      <w:r>
+        <w:rPr>
+          <w:sz w:val="24"/>
+        </w:rPr>
+        <w:t> au dernier moment </w:t>
+      </w:r>
+      <w:r>
+        <w:rPr>
+          <w:sz w:val="24"/>
+        </w:rPr>
+        <w:t>(Le jour même par exemple)</w:t>
+      </w:r>
+      <w:r>
+        <w:rPr>
+          <w:sz w:val="24"/>
+        </w:rPr>
+        <w:t xml:space="preserve">, il peut notifier le visiteur. Une clochette apparaît alors sur </w:t>
+      </w:r>
+      <w:r>
+        <w:rPr>
+          <w:sz w:val="24"/>
+        </w:rPr>
+        <w:t>la visite concernée</w:t>
+      </w:r>
+      <w:r>
+        <w:rPr>
+          <w:sz w:val="24"/>
+        </w:rPr>
+        <w:t>.</w:t>
+      </w:r>
+    </w:p>
+    <w:p>
+      <w:pPr>
+        <w:jc w:val="left"/>
+        <w:rPr>
+          <w:sz w:val="24"/>
+        </w:rPr>
+      </w:pPr>
     </w:p>
     <w:p>
       <w:pPr>
@@ -1638,6 +1738,34 @@
           <w:sz w:val="24"/>
         </w:rPr>
       </w:pPr>
+    </w:p>
+    <w:p>
+      <w:pPr>
+        <w:jc w:val="center"/>
+        <w:rPr>
+          <w:sz w:val="24"/>
+        </w:rPr>
+      </w:pPr>
+      <w:r>
+        <w:rPr>
+          <w:sz w:val="24"/>
+        </w:rPr>
+        <w:t xml:space="preserve">Menu </w:t>
+      </w:r>
+      <w:r>
+        <w:rPr>
+          <w:sz w:val="24"/>
+        </w:rPr>
+        <w:t>Délégué Régional</w:t>
+      </w:r>
+      <w:bookmarkStart w:id="0" w:name="_GoBack"/>
+      <w:bookmarkEnd w:id="0"/>
+      <w:r>
+        <w:rPr>
+          <w:sz w:val="24"/>
+        </w:rPr>
+        <w:t> :</w:t>
+      </w:r>
     </w:p>
     <w:p>
       <w:pPr>
@@ -2247,7 +2375,7 @@
   <w:abstractNum w:abstractNumId="5" w15:restartNumberingAfterBreak="0">
     <w:nsid w:val="51305513"/>
     <w:multiLevelType w:val="hybridMultilevel"/>
-    <w:tmpl w:val="1128A974"/>
+    <w:tmpl w:val="E0C81870"/>
     <w:lvl w:ilvl="0" w:tplc="040C0001">
       <w:start w:val="1"/>
       <w:numFmt w:val="bullet"/>
@@ -3118,7 +3246,7 @@
   <w:style w:type="paragraph" w:default="1" w:styleId="Normal">
     <w:name w:val="Normal"/>
     <w:qFormat/>
-    <w:rsid w:val="00BA2A14"/>
+    <w:rsid w:val="006904C6"/>
   </w:style>
   <w:style w:type="paragraph" w:styleId="Titre1">
     <w:name w:val="heading 1"/>

</xml_diff>

<commit_message>
Reformatage IHM Délégué Régionaux
</commit_message>
<xml_diff>
--- a/Etapes_Gestion_Projet/Etape 03/E3_Gestion_Visites_Liz_BLANCA.docx
+++ b/Etapes_Gestion_Projet/Etape 03/E3_Gestion_Visites_Liz_BLANCA.docx
@@ -1717,11 +1717,200 @@
     </w:p>
     <w:p>
       <w:pPr>
+        <w:rPr>
+          <w:sz w:val="24"/>
+        </w:rPr>
+      </w:pPr>
+    </w:p>
+    <w:p>
+      <w:pPr>
+        <w:jc w:val="center"/>
+        <w:rPr>
+          <w:sz w:val="24"/>
+        </w:rPr>
+      </w:pPr>
+      <w:r>
+        <w:rPr>
+          <w:sz w:val="24"/>
+        </w:rPr>
+        <w:t xml:space="preserve">Menu </w:t>
+      </w:r>
+      <w:r>
+        <w:rPr>
+          <w:sz w:val="24"/>
+        </w:rPr>
+        <w:t>Délégué Régional</w:t>
+      </w:r>
+      <w:r>
+        <w:rPr>
+          <w:sz w:val="24"/>
+        </w:rPr>
+        <w:t> :</w:t>
+      </w:r>
+    </w:p>
+    <w:p>
+      <w:pPr>
+        <w:jc w:val="center"/>
+        <w:rPr>
+          <w:sz w:val="24"/>
+        </w:rPr>
+      </w:pPr>
+      <w:r>
+        <w:rPr>
+          <w:sz w:val="24"/>
+        </w:rPr>
+        <w:drawing>
+          <wp:inline distT="0" distB="0" distL="0" distR="0" wp14:anchorId="4ACE0098" wp14:editId="307BF134">
+            <wp:extent cx="5760720" cy="3240405"/>
+            <wp:effectExtent l="0" t="0" r="0" b="0"/>
+            <wp:docPr id="10" name="Image 10"/>
+            <wp:cNvGraphicFramePr>
+              <a:graphicFrameLocks xmlns:a="http://schemas.openxmlformats.org/drawingml/2006/main" noChangeAspect="1"/>
+            </wp:cNvGraphicFramePr>
+            <a:graphic xmlns:a="http://schemas.openxmlformats.org/drawingml/2006/main">
+              <a:graphicData uri="http://schemas.openxmlformats.org/drawingml/2006/picture">
+                <pic:pic xmlns:pic="http://schemas.openxmlformats.org/drawingml/2006/picture">
+                  <pic:nvPicPr>
+                    <pic:cNvPr id="1" name=""/>
+                    <pic:cNvPicPr/>
+                  </pic:nvPicPr>
+                  <pic:blipFill>
+                    <a:blip r:embed="rId8"/>
+                    <a:stretch>
+                      <a:fillRect/>
+                    </a:stretch>
+                  </pic:blipFill>
+                  <pic:spPr>
+                    <a:xfrm>
+                      <a:off x="0" y="0"/>
+                      <a:ext cx="5760720" cy="3240405"/>
+                    </a:xfrm>
+                    <a:prstGeom prst="rect">
+                      <a:avLst/>
+                    </a:prstGeom>
+                  </pic:spPr>
+                </pic:pic>
+              </a:graphicData>
+            </a:graphic>
+          </wp:inline>
+        </w:drawing>
+      </w:r>
+    </w:p>
+    <w:p>
+      <w:pPr>
+        <w:jc w:val="center"/>
+        <w:rPr>
+          <w:sz w:val="24"/>
+        </w:rPr>
+      </w:pPr>
+    </w:p>
+    <w:p>
+      <w:pPr>
+        <w:jc w:val="center"/>
+        <w:rPr>
+          <w:sz w:val="24"/>
+        </w:rPr>
+      </w:pPr>
+    </w:p>
+    <w:p>
+      <w:pPr>
+        <w:jc w:val="center"/>
+        <w:rPr>
+          <w:sz w:val="24"/>
+        </w:rPr>
+      </w:pPr>
+    </w:p>
+    <w:p>
+      <w:pPr>
+        <w:jc w:val="center"/>
+        <w:rPr>
+          <w:sz w:val="24"/>
+        </w:rPr>
+      </w:pPr>
+    </w:p>
+    <w:p>
+      <w:pPr>
+        <w:jc w:val="center"/>
+        <w:rPr>
+          <w:sz w:val="24"/>
+        </w:rPr>
+      </w:pPr>
+    </w:p>
+    <w:p>
+      <w:pPr>
+        <w:jc w:val="center"/>
+        <w:rPr>
+          <w:sz w:val="24"/>
+        </w:rPr>
+      </w:pPr>
+    </w:p>
+    <w:p>
+      <w:pPr>
+        <w:pStyle w:val="Paragraphedeliste"/>
+        <w:numPr>
+          <w:ilvl w:val="0"/>
+          <w:numId w:val="9"/>
+        </w:numPr>
         <w:jc w:val="left"/>
         <w:rPr>
           <w:sz w:val="24"/>
         </w:rPr>
       </w:pPr>
+      <w:r>
+        <w:rPr>
+          <w:sz w:val="24"/>
+        </w:rPr>
+        <w:t>On considère que le délégué peut également réaliser des visites mais dans le seul cas de remplacement ponctuel, d’</w:t>
+      </w:r>
+      <w:r>
+        <w:rPr>
+          <w:sz w:val="24"/>
+        </w:rPr>
+        <w:t>imprévues. Son</w:t>
+      </w:r>
+      <w:r>
+        <w:rPr>
+          <w:sz w:val="24"/>
+        </w:rPr>
+        <w:t xml:space="preserve"> menu</w:t>
+      </w:r>
+      <w:r>
+        <w:rPr>
+          <w:sz w:val="24"/>
+        </w:rPr>
+        <w:t xml:space="preserve"> est donc plus petit et uniquement sur les deux prochaines journées (aujourd’hui et demain)</w:t>
+      </w:r>
+      <w:r>
+        <w:rPr>
+          <w:sz w:val="24"/>
+        </w:rPr>
+        <w:t>.</w:t>
+      </w:r>
+    </w:p>
+    <w:p>
+      <w:pPr>
+        <w:pStyle w:val="Paragraphedeliste"/>
+        <w:numPr>
+          <w:ilvl w:val="0"/>
+          <w:numId w:val="9"/>
+        </w:numPr>
+        <w:jc w:val="left"/>
+        <w:rPr>
+          <w:sz w:val="24"/>
+        </w:rPr>
+      </w:pPr>
+      <w:r>
+        <w:rPr>
+          <w:sz w:val="24"/>
+        </w:rPr>
+        <w:t xml:space="preserve">Ils disposent d’un emplacement dans lesquels les comptes rendus s’affichent </w:t>
+      </w:r>
+      <w:r>
+        <w:rPr>
+          <w:sz w:val="24"/>
+        </w:rPr>
+        <w:t>lorsqu’ils ont été rédigé et envoyé par les visiteurs. En cliquant dessus, cela renvoie au formulaire qu’ils pourront vérifier, commenter, et valider ou rejeter.</w:t>
+      </w:r>
     </w:p>
     <w:p>
       <w:pPr>
@@ -1730,58 +1919,8 @@
           <w:sz w:val="24"/>
         </w:rPr>
       </w:pPr>
-    </w:p>
-    <w:p>
-      <w:pPr>
-        <w:jc w:val="center"/>
-        <w:rPr>
-          <w:sz w:val="24"/>
-        </w:rPr>
-      </w:pPr>
-    </w:p>
-    <w:p>
-      <w:pPr>
-        <w:jc w:val="center"/>
-        <w:rPr>
-          <w:sz w:val="24"/>
-        </w:rPr>
-      </w:pPr>
-      <w:r>
-        <w:rPr>
-          <w:sz w:val="24"/>
-        </w:rPr>
-        <w:t xml:space="preserve">Menu </w:t>
-      </w:r>
-      <w:r>
-        <w:rPr>
-          <w:sz w:val="24"/>
-        </w:rPr>
-        <w:t>Délégué Régional</w:t>
-      </w:r>
       <w:bookmarkStart w:id="0" w:name="_GoBack"/>
       <w:bookmarkEnd w:id="0"/>
-      <w:r>
-        <w:rPr>
-          <w:sz w:val="24"/>
-        </w:rPr>
-        <w:t> :</w:t>
-      </w:r>
-    </w:p>
-    <w:p>
-      <w:pPr>
-        <w:jc w:val="center"/>
-        <w:rPr>
-          <w:sz w:val="24"/>
-        </w:rPr>
-      </w:pPr>
-    </w:p>
-    <w:p>
-      <w:pPr>
-        <w:jc w:val="center"/>
-        <w:rPr>
-          <w:sz w:val="24"/>
-        </w:rPr>
-      </w:pPr>
     </w:p>
     <w:sectPr>
       <w:pgSz w:w="11906" w:h="16838"/>
@@ -2714,7 +2853,7 @@
   <w:abstractNum w:abstractNumId="8" w15:restartNumberingAfterBreak="0">
     <w:nsid w:val="7D091159"/>
     <w:multiLevelType w:val="hybridMultilevel"/>
-    <w:tmpl w:val="7B226858"/>
+    <w:tmpl w:val="8FE48260"/>
     <w:lvl w:ilvl="0" w:tplc="040C0001">
       <w:start w:val="1"/>
       <w:numFmt w:val="bullet"/>

</xml_diff>